<commit_message>
Make runnign title shorter (40char max)
</commit_message>
<xml_diff>
--- a/draft-02/manuscript/ver8/SI_ver8.docx
+++ b/draft-02/manuscript/ver8/SI_ver8.docx
@@ -26,19 +26,13 @@
         <w:t>“</w:t>
       </w:r>
       <w:r>
-        <w:t>Environmental heterogeneity and plant</w:t>
-      </w:r>
-      <w:r>
-        <w:t xml:space="preserve"> </w:t>
-      </w:r>
-      <w:r>
-        <w:t>species richness</w:t>
-      </w:r>
-      <w:r>
-        <w:t>”</w:t>
+        <w:t>Heterogeneity and species richness</w:t>
       </w:r>
       <w:bookmarkStart w:id="1" w:name="_GoBack"/>
       <w:bookmarkEnd w:id="1"/>
+      <w:r>
+        <w:t>”</w:t>
+      </w:r>
     </w:p>
     <w:p>
       <w:pPr>
@@ -16080,7 +16074,7 @@
 </file>
 
 <file path=customXml/itemProps1.xml><?xml version="1.0" encoding="utf-8"?>
-<ds:datastoreItem xmlns:ds="http://schemas.openxmlformats.org/officeDocument/2006/customXml" ds:itemID="{935512AA-FEA2-2A4D-B8EA-82DB2A56C568}">
+<ds:datastoreItem xmlns:ds="http://schemas.openxmlformats.org/officeDocument/2006/customXml" ds:itemID="{7BE29E87-E911-6042-933E-4E6A7DA7D331}">
   <ds:schemaRefs>
     <ds:schemaRef ds:uri="http://schemas.openxmlformats.org/officeDocument/2006/bibliography"/>
   </ds:schemaRefs>

</xml_diff>

<commit_message>
Reorder sections and update section names
</commit_message>
<xml_diff>
--- a/draft-02/manuscript/ver8/SI_ver8.docx
+++ b/draft-02/manuscript/ver8/SI_ver8.docx
@@ -28,8 +28,6 @@
       <w:r>
         <w:t>Heterogeneity and species richness</w:t>
       </w:r>
-      <w:bookmarkStart w:id="1" w:name="_GoBack"/>
-      <w:bookmarkEnd w:id="1"/>
       <w:r>
         <w:t>”</w:t>
       </w:r>
@@ -245,7 +243,7 @@
       </w:pPr>
       <w:r>
         <w:lastRenderedPageBreak/>
-        <w:t>Supplementary t</w:t>
+        <w:t>T</w:t>
       </w:r>
       <w:r>
         <w:t>ables</w:t>
@@ -11073,7 +11071,7 @@
           <w:highlight w:val="yellow"/>
         </w:rPr>
         <w:lastRenderedPageBreak/>
-        <w:t>Supplementary f</w:t>
+        <w:t>F</w:t>
       </w:r>
       <w:r>
         <w:rPr>
@@ -11773,8 +11771,10 @@
       </w:pPr>
       <w:r>
         <w:lastRenderedPageBreak/>
-        <w:t>Supplementary r</w:t>
-      </w:r>
+        <w:t>R</w:t>
+      </w:r>
+      <w:bookmarkStart w:id="1" w:name="_GoBack"/>
+      <w:bookmarkEnd w:id="1"/>
       <w:r>
         <w:t>eferences</w:t>
       </w:r>
@@ -16074,7 +16074,7 @@
 </file>
 
 <file path=customXml/itemProps1.xml><?xml version="1.0" encoding="utf-8"?>
-<ds:datastoreItem xmlns:ds="http://schemas.openxmlformats.org/officeDocument/2006/customXml" ds:itemID="{7BE29E87-E911-6042-933E-4E6A7DA7D331}">
+<ds:datastoreItem xmlns:ds="http://schemas.openxmlformats.org/officeDocument/2006/customXml" ds:itemID="{68AC0093-10A1-8549-8C8E-8BC407384388}">
   <ds:schemaRefs>
     <ds:schemaRef ds:uri="http://schemas.openxmlformats.org/officeDocument/2006/bibliography"/>
   </ds:schemaRefs>

</xml_diff>

<commit_message>
Update figures in ms
</commit_message>
<xml_diff>
--- a/draft-02/manuscript/ver8/SI_ver8.docx
+++ b/draft-02/manuscript/ver8/SI_ver8.docx
@@ -11773,8 +11773,6 @@
         <w:lastRenderedPageBreak/>
         <w:t>R</w:t>
       </w:r>
-      <w:bookmarkStart w:id="1" w:name="_GoBack"/>
-      <w:bookmarkEnd w:id="1"/>
       <w:r>
         <w:t>eferences</w:t>
       </w:r>
@@ -11942,7 +11940,12 @@
         <w:t>Scientific Data</w:t>
       </w:r>
       <w:r>
-        <w:t xml:space="preserve">, 2, 150066. </w:t>
+        <w:t>,</w:t>
+      </w:r>
+      <w:bookmarkStart w:id="1" w:name="_GoBack"/>
+      <w:bookmarkEnd w:id="1"/>
+      <w:r>
+        <w:t xml:space="preserve"> 2, 150066. </w:t>
       </w:r>
       <w:r>
         <w:rPr>
@@ -11960,32 +11963,75 @@
         </w:rPr>
       </w:pPr>
       <w:r>
-        <w:t>GBIF (2017a)</w:t>
-      </w:r>
-      <w:r>
-        <w:t>.</w:t>
+        <w:t>GBIF.org (24 July 2017</w:t>
+      </w:r>
+      <w:r>
+        <w:t>a</w:t>
+      </w:r>
+      <w:r>
+        <w:t>) GBIF Occurrence Download</w:t>
       </w:r>
       <w:r>
         <w:t xml:space="preserve"> </w:t>
       </w:r>
-      <w:r>
-        <w:rPr>
-          <w:highlight w:val="yellow"/>
-        </w:rPr>
-        <w:t>GBIF Occurrence Download.</w:t>
-      </w:r>
-      <w:r>
-        <w:rPr>
-          <w:highlight w:val="yellow"/>
-        </w:rPr>
-        <w:t xml:space="preserve"> DOI: […]</w:t>
-      </w:r>
-      <w:r>
-        <w:rPr>
-          <w:highlight w:val="yellow"/>
-        </w:rPr>
+      <w:hyperlink r:id="rId19" w:history="1">
+        <w:r>
+          <w:rPr>
+            <w:rStyle w:val="Hyperlink"/>
+          </w:rPr>
+          <w:t>https:</w:t>
+        </w:r>
+        <w:r>
+          <w:rPr>
+            <w:rStyle w:val="Hyperlink"/>
+          </w:rPr>
+          <w:t>/</w:t>
+        </w:r>
+        <w:r>
+          <w:rPr>
+            <w:rStyle w:val="Hyperlink"/>
+          </w:rPr>
+          <w:t>/doi.org/10.15468/dl.n6u6n0</w:t>
+        </w:r>
+      </w:hyperlink>
+      <w:r>
         <w:t xml:space="preserve"> </w:t>
       </w:r>
+    </w:p>
+    <w:p>
+      <w:pPr>
+        <w:pStyle w:val="Bibliography"/>
+        <w:spacing w:line="240" w:lineRule="auto"/>
+      </w:pPr>
+      <w:r>
+        <w:t>GBIF.org (24 July 2017</w:t>
+      </w:r>
+      <w:r>
+        <w:t>b</w:t>
+      </w:r>
+      <w:r>
+        <w:t xml:space="preserve">) GBIF Occurrence Download </w:t>
+      </w:r>
+      <w:hyperlink r:id="rId20" w:history="1">
+        <w:r>
+          <w:rPr>
+            <w:rStyle w:val="Hyperlink"/>
+          </w:rPr>
+          <w:t>https://doi.org/10.15468/dl.</w:t>
+        </w:r>
+        <w:r>
+          <w:rPr>
+            <w:rStyle w:val="Hyperlink"/>
+          </w:rPr>
+          <w:t>4</w:t>
+        </w:r>
+        <w:r>
+          <w:rPr>
+            <w:rStyle w:val="Hyperlink"/>
+          </w:rPr>
+          <w:t>6okua</w:t>
+        </w:r>
+      </w:hyperlink>
     </w:p>
     <w:p>
       <w:pPr>
@@ -11995,11 +12041,110 @@
           <w:highlight w:val="yellow"/>
         </w:rPr>
       </w:pPr>
-      <w:r>
-        <w:t>GBIF (2017b)</w:t>
-      </w:r>
-      <w:r>
-        <w:t>.</w:t>
+      <w:proofErr w:type="spellStart"/>
+      <w:r>
+        <w:t>Hengl</w:t>
+      </w:r>
+      <w:proofErr w:type="spellEnd"/>
+      <w:r>
+        <w:t xml:space="preserve">, T., Mendes de Jesus, J., </w:t>
+      </w:r>
+      <w:proofErr w:type="spellStart"/>
+      <w:r>
+        <w:t>Heuvelink</w:t>
+      </w:r>
+      <w:proofErr w:type="spellEnd"/>
+      <w:r>
+        <w:t xml:space="preserve">, G.B.M., </w:t>
+      </w:r>
+      <w:proofErr w:type="spellStart"/>
+      <w:r>
+        <w:t>Ruiperez</w:t>
+      </w:r>
+      <w:proofErr w:type="spellEnd"/>
+      <w:r>
+        <w:t xml:space="preserve"> Gonzalez, M., </w:t>
+      </w:r>
+      <w:proofErr w:type="spellStart"/>
+      <w:r>
+        <w:t>Kilibarda</w:t>
+      </w:r>
+      <w:proofErr w:type="spellEnd"/>
+      <w:r>
+        <w:t xml:space="preserve">, M., </w:t>
+      </w:r>
+      <w:proofErr w:type="spellStart"/>
+      <w:r>
+        <w:t>Blagoti</w:t>
+      </w:r>
+      <w:proofErr w:type="spellEnd"/>
+      <w:r>
+        <w:t xml:space="preserve">?, A., </w:t>
+      </w:r>
+      <w:proofErr w:type="spellStart"/>
+      <w:r>
+        <w:t>Shangguan</w:t>
+      </w:r>
+      <w:proofErr w:type="spellEnd"/>
+      <w:r>
+        <w:t xml:space="preserve">, W., Wright, M.N., </w:t>
+      </w:r>
+      <w:proofErr w:type="spellStart"/>
+      <w:r>
+        <w:t>Geng</w:t>
+      </w:r>
+      <w:proofErr w:type="spellEnd"/>
+      <w:r>
+        <w:t>, X., Bauer-</w:t>
+      </w:r>
+      <w:proofErr w:type="spellStart"/>
+      <w:r>
+        <w:t>Marschallinger</w:t>
+      </w:r>
+      <w:proofErr w:type="spellEnd"/>
+      <w:r>
+        <w:t xml:space="preserve">, B., Guevara, M.A., Vargas, R., MacMillan, R.A., </w:t>
+      </w:r>
+      <w:proofErr w:type="spellStart"/>
+      <w:r>
+        <w:t>Batjes</w:t>
+      </w:r>
+      <w:proofErr w:type="spellEnd"/>
+      <w:r>
+        <w:t xml:space="preserve">, N.H., </w:t>
+      </w:r>
+      <w:proofErr w:type="spellStart"/>
+      <w:r>
+        <w:t>Leenaars</w:t>
+      </w:r>
+      <w:proofErr w:type="spellEnd"/>
+      <w:r>
+        <w:t xml:space="preserve">, J.G.B., Ribeiro, E., Wheeler, I., Mantel, S., &amp; </w:t>
+      </w:r>
+      <w:proofErr w:type="spellStart"/>
+      <w:r>
+        <w:t>Kempen</w:t>
+      </w:r>
+      <w:proofErr w:type="spellEnd"/>
+      <w:r>
+        <w:t xml:space="preserve">, B. (2017) SoilGrids250m: Global gridded soil information based on machine learning. </w:t>
+      </w:r>
+      <w:proofErr w:type="spellStart"/>
+      <w:r>
+        <w:rPr>
+          <w:i/>
+        </w:rPr>
+        <w:t>PLoS</w:t>
+      </w:r>
+      <w:proofErr w:type="spellEnd"/>
+      <w:r>
+        <w:rPr>
+          <w:i/>
+        </w:rPr>
+        <w:t xml:space="preserve"> ONE</w:t>
+      </w:r>
+      <w:r>
+        <w:t>, 12, e0169748.</w:t>
       </w:r>
       <w:r>
         <w:t xml:space="preserve"> </w:t>
@@ -12008,13 +12153,7 @@
         <w:rPr>
           <w:highlight w:val="yellow"/>
         </w:rPr>
-        <w:t>GBIF Occurrence Download.</w:t>
-      </w:r>
-      <w:r>
-        <w:rPr>
-          <w:highlight w:val="yellow"/>
-        </w:rPr>
-        <w:t xml:space="preserve"> DOI: […]</w:t>
+        <w:t>DOI: […]</w:t>
       </w:r>
     </w:p>
     <w:p>
@@ -12025,110 +12164,61 @@
           <w:highlight w:val="yellow"/>
         </w:rPr>
       </w:pPr>
+      <w:r>
+        <w:t>NASA (</w:t>
+      </w:r>
+      <w:r>
+        <w:t>2017a</w:t>
+      </w:r>
+      <w:r>
+        <w:t>)</w:t>
+      </w:r>
+      <w:r>
+        <w:t>.</w:t>
+      </w:r>
+      <w:r>
+        <w:t xml:space="preserve"> Vegetation indices monthly </w:t>
+      </w:r>
+      <w:r>
+        <w:rPr>
+          <w:highlight w:val="yellow"/>
+        </w:rPr>
+        <w:t xml:space="preserve">l3 global 0.05Deg </w:t>
+      </w:r>
       <w:proofErr w:type="spellStart"/>
       <w:r>
-        <w:t>Hengl</w:t>
+        <w:rPr>
+          <w:highlight w:val="yellow"/>
+        </w:rPr>
+        <w:t>cmg</w:t>
       </w:r>
       <w:proofErr w:type="spellEnd"/>
       <w:r>
-        <w:t xml:space="preserve">, T., Mendes de Jesus, J., </w:t>
-      </w:r>
-      <w:proofErr w:type="spellStart"/>
-      <w:r>
-        <w:t>Heuvelink</w:t>
-      </w:r>
-      <w:proofErr w:type="spellEnd"/>
-      <w:r>
-        <w:t xml:space="preserve">, G.B.M., </w:t>
-      </w:r>
-      <w:proofErr w:type="spellStart"/>
-      <w:r>
-        <w:t>Ruiperez</w:t>
-      </w:r>
-      <w:proofErr w:type="spellEnd"/>
-      <w:r>
-        <w:t xml:space="preserve"> Gonzalez, M., </w:t>
-      </w:r>
-      <w:proofErr w:type="spellStart"/>
-      <w:r>
-        <w:t>Kilibarda</w:t>
-      </w:r>
-      <w:proofErr w:type="spellEnd"/>
-      <w:r>
-        <w:t xml:space="preserve">, M., </w:t>
-      </w:r>
-      <w:proofErr w:type="spellStart"/>
-      <w:r>
-        <w:t>Blagoti</w:t>
-      </w:r>
-      <w:proofErr w:type="spellEnd"/>
-      <w:r>
-        <w:t xml:space="preserve">?, A., </w:t>
-      </w:r>
-      <w:proofErr w:type="spellStart"/>
-      <w:r>
-        <w:t>Shangguan</w:t>
-      </w:r>
-      <w:proofErr w:type="spellEnd"/>
-      <w:r>
-        <w:t xml:space="preserve">, W., Wright, M.N., </w:t>
-      </w:r>
-      <w:proofErr w:type="spellStart"/>
-      <w:r>
-        <w:t>Geng</w:t>
-      </w:r>
-      <w:proofErr w:type="spellEnd"/>
-      <w:r>
-        <w:t>, X., Bauer-</w:t>
-      </w:r>
-      <w:proofErr w:type="spellStart"/>
-      <w:r>
-        <w:t>Marschallinger</w:t>
-      </w:r>
-      <w:proofErr w:type="spellEnd"/>
-      <w:r>
-        <w:t xml:space="preserve">, B., Guevara, M.A., Vargas, R., MacMillan, R.A., </w:t>
-      </w:r>
-      <w:proofErr w:type="spellStart"/>
-      <w:r>
-        <w:t>Batjes</w:t>
-      </w:r>
-      <w:proofErr w:type="spellEnd"/>
-      <w:r>
-        <w:t xml:space="preserve">, N.H., </w:t>
-      </w:r>
-      <w:proofErr w:type="spellStart"/>
-      <w:r>
-        <w:t>Leenaars</w:t>
-      </w:r>
-      <w:proofErr w:type="spellEnd"/>
-      <w:r>
-        <w:t xml:space="preserve">, J.G.B., Ribeiro, E., Wheeler, I., Mantel, S., &amp; </w:t>
-      </w:r>
-      <w:proofErr w:type="spellStart"/>
-      <w:r>
-        <w:t>Kempen</w:t>
-      </w:r>
-      <w:proofErr w:type="spellEnd"/>
-      <w:r>
-        <w:t xml:space="preserve">, B. (2017) SoilGrids250m: Global gridded soil information based on machine learning. </w:t>
-      </w:r>
-      <w:proofErr w:type="spellStart"/>
+        <w:t xml:space="preserve"> </w:t>
+      </w:r>
+      <w:r>
+        <w:t>(MOD</w:t>
+      </w:r>
+      <w:r>
+        <w:t>13</w:t>
+      </w:r>
+      <w:r>
+        <w:t>C</w:t>
+      </w:r>
+      <w:r>
+        <w:t>2) v</w:t>
+      </w:r>
       <w:r>
         <w:rPr>
-          <w:i/>
+          <w:highlight w:val="yellow"/>
         </w:rPr>
-        <w:t>PLoS</w:t>
-      </w:r>
-      <w:proofErr w:type="spellEnd"/>
-      <w:r>
-        <w:rPr>
-          <w:i/>
-        </w:rPr>
-        <w:t xml:space="preserve"> ONE</w:t>
-      </w:r>
-      <w:r>
-        <w:t>, 12, e0169748.</w:t>
+        <w:t>[Version]</w:t>
+      </w:r>
+      <w:r>
+        <w:t>. NASA EOSDIS Land Processes DAAC, USGS Earth Resources Observation and Science (EROS) Center, Sioux Falls, South Dakota</w:t>
+      </w:r>
+      <w:r>
+        <w:t>, U.S.A.</w:t>
       </w:r>
       <w:r>
         <w:t xml:space="preserve"> </w:t>
@@ -12152,7 +12242,7 @@
         <w:t>NASA (</w:t>
       </w:r>
       <w:r>
-        <w:t>2017a</w:t>
+        <w:t>2017b</w:t>
       </w:r>
       <w:r>
         <w:t>)</w:t>
@@ -12161,7 +12251,7 @@
         <w:t>.</w:t>
       </w:r>
       <w:r>
-        <w:t xml:space="preserve"> Vegetation indices monthly </w:t>
+        <w:t xml:space="preserve"> Land surface temperature/emissivity monthly </w:t>
       </w:r>
       <w:r>
         <w:rPr>
@@ -12178,19 +12268,19 @@
       </w:r>
       <w:proofErr w:type="spellEnd"/>
       <w:r>
-        <w:t xml:space="preserve"> </w:t>
-      </w:r>
-      <w:r>
-        <w:t>(MOD</w:t>
-      </w:r>
-      <w:r>
-        <w:t>13</w:t>
+        <w:t xml:space="preserve"> (</w:t>
+      </w:r>
+      <w:r>
+        <w:t>MOD</w:t>
+      </w:r>
+      <w:r>
+        <w:t>11</w:t>
       </w:r>
       <w:r>
         <w:t>C</w:t>
       </w:r>
       <w:r>
-        <w:t>2) v</w:t>
+        <w:t>3) v</w:t>
       </w:r>
       <w:r>
         <w:rPr>
@@ -12211,80 +12301,6 @@
         <w:rPr>
           <w:highlight w:val="yellow"/>
         </w:rPr>
-        <w:t>DOI: […]</w:t>
-      </w:r>
-    </w:p>
-    <w:p>
-      <w:pPr>
-        <w:pStyle w:val="Bibliography"/>
-        <w:spacing w:line="240" w:lineRule="auto"/>
-        <w:rPr>
-          <w:highlight w:val="yellow"/>
-        </w:rPr>
-      </w:pPr>
-      <w:r>
-        <w:t>NASA (</w:t>
-      </w:r>
-      <w:r>
-        <w:t>2017b</w:t>
-      </w:r>
-      <w:r>
-        <w:t>)</w:t>
-      </w:r>
-      <w:r>
-        <w:t>.</w:t>
-      </w:r>
-      <w:r>
-        <w:t xml:space="preserve"> Land surface temperature/emissivity monthly </w:t>
-      </w:r>
-      <w:r>
-        <w:rPr>
-          <w:highlight w:val="yellow"/>
-        </w:rPr>
-        <w:t xml:space="preserve">l3 global 0.05Deg </w:t>
-      </w:r>
-      <w:proofErr w:type="spellStart"/>
-      <w:r>
-        <w:rPr>
-          <w:highlight w:val="yellow"/>
-        </w:rPr>
-        <w:t>cmg</w:t>
-      </w:r>
-      <w:proofErr w:type="spellEnd"/>
-      <w:r>
-        <w:t xml:space="preserve"> (</w:t>
-      </w:r>
-      <w:r>
-        <w:t>MOD</w:t>
-      </w:r>
-      <w:r>
-        <w:t>11</w:t>
-      </w:r>
-      <w:r>
-        <w:t>C</w:t>
-      </w:r>
-      <w:r>
-        <w:t>3) v</w:t>
-      </w:r>
-      <w:r>
-        <w:rPr>
-          <w:highlight w:val="yellow"/>
-        </w:rPr>
-        <w:t>[Version]</w:t>
-      </w:r>
-      <w:r>
-        <w:t>. NASA EOSDIS Land Processes DAAC, USGS Earth Resources Observation and Science (EROS) Center, Sioux Falls, South Dakota</w:t>
-      </w:r>
-      <w:r>
-        <w:t>, U.S.A.</w:t>
-      </w:r>
-      <w:r>
-        <w:t xml:space="preserve"> </w:t>
-      </w:r>
-      <w:r>
-        <w:rPr>
-          <w:highlight w:val="yellow"/>
-        </w:rPr>
         <w:t>DOI:</w:t>
       </w:r>
       <w:r>
@@ -12295,7 +12311,7 @@
       </w:r>
     </w:p>
     <w:sectPr>
-      <w:footerReference w:type="default" r:id="rId19"/>
+      <w:footerReference w:type="default" r:id="rId21"/>
       <w:pgSz w:w="12240" w:h="15840"/>
       <w:pgMar w:top="709" w:right="1440" w:bottom="1440" w:left="1440" w:header="720" w:footer="720" w:gutter="0"/>
       <w:lnNumType w:countBy="1" w:restart="continuous"/>
@@ -16074,7 +16090,7 @@
 </file>
 
 <file path=customXml/itemProps1.xml><?xml version="1.0" encoding="utf-8"?>
-<ds:datastoreItem xmlns:ds="http://schemas.openxmlformats.org/officeDocument/2006/customXml" ds:itemID="{68AC0093-10A1-8549-8C8E-8BC407384388}">
+<ds:datastoreItem xmlns:ds="http://schemas.openxmlformats.org/officeDocument/2006/customXml" ds:itemID="{DA5D3820-ADA2-694F-B4A0-0C8C090FB628}">
   <ds:schemaRefs>
     <ds:schemaRef ds:uri="http://schemas.openxmlformats.org/officeDocument/2006/bibliography"/>
   </ds:schemaRefs>

</xml_diff>